<commit_message>
Added coding standard and a test suite to run all test cases
</commit_message>
<xml_diff>
--- a/Docuemntation/Build 2 Architecture Design.docx
+++ b/Docuemntation/Build 2 Architecture Design.docx
@@ -55,10 +55,7 @@
           <w:szCs w:val="72"/>
         </w:rPr>
       </w:pPr>
-    </w:p>
-    <w:p>
-      <w:pPr>
-        <w:jc w:val="center"/>
+      <w:r>
         <w:rPr>
           <w:rFonts w:ascii="Times" w:hAnsi="Times"/>
           <w:b/>
@@ -66,7 +63,8 @@
           <w:sz w:val="72"/>
           <w:szCs w:val="72"/>
         </w:rPr>
-      </w:pPr>
+        <w:t>ARCHITECTURE DESIGN</w:t>
+      </w:r>
     </w:p>
     <w:p>
       <w:pPr>
@@ -96,38 +94,34 @@
       <w:pPr>
         <w:jc w:val="center"/>
         <w:rPr>
-          <w:rFonts w:ascii="Times" w:eastAsia="Calibri" w:hAnsi="Times" w:cs="Calibri"/>
+          <w:rFonts w:ascii="Times" w:hAnsi="Times"/>
           <w:b/>
           <w:bCs/>
           <w:sz w:val="72"/>
           <w:szCs w:val="72"/>
         </w:rPr>
       </w:pPr>
-      <w:r>
-        <w:rPr>
-          <w:rFonts w:ascii="Times" w:hAnsi="Times"/>
+    </w:p>
+    <w:p>
+      <w:pPr>
+        <w:jc w:val="center"/>
+        <w:rPr>
+          <w:rFonts w:ascii="Times" w:eastAsia="Calibri" w:hAnsi="Times" w:cs="Calibri"/>
           <w:b/>
           <w:bCs/>
           <w:sz w:val="72"/>
           <w:szCs w:val="72"/>
         </w:rPr>
-        <w:t>GROUP MEMBERS:</w:t>
-      </w:r>
-      <w:r>
-        <w:rPr>
-          <w:rFonts w:ascii="Times" w:hAnsi="Times"/>
-        </w:rPr>
-        <w:br/>
-      </w:r>
-      <w:r>
-        <w:rPr>
-          <w:rFonts w:ascii="Times" w:eastAsia="Calibri" w:hAnsi="Times" w:cs="Calibri"/>
+      </w:pPr>
+      <w:r>
+        <w:rPr>
+          <w:rFonts w:ascii="Times" w:hAnsi="Times"/>
           <w:b/>
           <w:bCs/>
           <w:sz w:val="72"/>
           <w:szCs w:val="72"/>
         </w:rPr>
-        <w:t>40087621 An Nguyen</w:t>
+        <w:t>GROUP MEMBERS:</w:t>
       </w:r>
       <w:r>
         <w:rPr>
@@ -143,12 +137,15 @@
           <w:sz w:val="72"/>
           <w:szCs w:val="72"/>
         </w:rPr>
-        <w:t>40104630 Naga Satish</w:t>
-      </w:r>
-    </w:p>
-    <w:p>
-      <w:pPr>
-        <w:jc w:val="center"/>
+        <w:t>40087621 An Nguyen</w:t>
+      </w:r>
+      <w:r>
+        <w:rPr>
+          <w:rFonts w:ascii="Times" w:hAnsi="Times"/>
+        </w:rPr>
+        <w:br/>
+      </w:r>
+      <w:r>
         <w:rPr>
           <w:rFonts w:ascii="Times" w:eastAsia="Calibri" w:hAnsi="Times" w:cs="Calibri"/>
           <w:b/>
@@ -156,7 +153,8 @@
           <w:sz w:val="72"/>
           <w:szCs w:val="72"/>
         </w:rPr>
-      </w:pPr>
+        <w:t>40104630 Naga Satish</w:t>
+      </w:r>
     </w:p>
     <w:p>
       <w:pPr>
@@ -196,23 +194,34 @@
     </w:p>
     <w:p>
       <w:pPr>
-        <w:rPr>
-          <w:rFonts w:ascii="Times" w:hAnsi="Times"/>
-          <w:b/>
-          <w:bCs/>
-          <w:sz w:val="26"/>
-          <w:szCs w:val="26"/>
-        </w:rPr>
-      </w:pPr>
-      <w:r>
-        <w:rPr>
-          <w:rFonts w:ascii="Times" w:hAnsi="Times"/>
-          <w:b/>
-          <w:bCs/>
-          <w:sz w:val="26"/>
-          <w:szCs w:val="26"/>
-        </w:rPr>
-        <w:lastRenderedPageBreak/>
+        <w:jc w:val="center"/>
+        <w:rPr>
+          <w:rFonts w:ascii="Times" w:eastAsia="Calibri" w:hAnsi="Times" w:cs="Calibri"/>
+          <w:b/>
+          <w:bCs/>
+          <w:sz w:val="72"/>
+          <w:szCs w:val="72"/>
+        </w:rPr>
+      </w:pPr>
+    </w:p>
+    <w:p>
+      <w:pPr>
+        <w:rPr>
+          <w:rFonts w:ascii="Times" w:hAnsi="Times"/>
+          <w:b/>
+          <w:bCs/>
+          <w:sz w:val="26"/>
+          <w:szCs w:val="26"/>
+        </w:rPr>
+      </w:pPr>
+      <w:r>
+        <w:rPr>
+          <w:rFonts w:ascii="Times" w:hAnsi="Times"/>
+          <w:b/>
+          <w:bCs/>
+          <w:sz w:val="26"/>
+          <w:szCs w:val="26"/>
+        </w:rPr>
         <w:t>Scope:</w:t>
       </w:r>
     </w:p>
@@ -2163,7 +2172,596 @@
         </w:rPr>
         <w:t xml:space="preserve"> class is used to store information of constants which are used throughout the coding of the project. </w:t>
       </w:r>
+    </w:p>
+    <w:p>
+      <w:pPr>
+        <w:rPr>
+          <w:rFonts w:ascii="Times" w:hAnsi="Times"/>
+          <w:b/>
+          <w:bCs/>
+          <w:sz w:val="26"/>
+          <w:szCs w:val="26"/>
+        </w:rPr>
+      </w:pPr>
+      <w:r>
+        <w:rPr>
+          <w:rFonts w:ascii="Times" w:hAnsi="Times"/>
+          <w:b/>
+          <w:bCs/>
+          <w:sz w:val="26"/>
+          <w:szCs w:val="26"/>
+        </w:rPr>
+        <w:t>Junit test classes:</w:t>
+      </w:r>
+    </w:p>
+    <w:p>
+      <w:pPr>
+        <w:rPr>
+          <w:rFonts w:ascii="Times" w:hAnsi="Times"/>
+          <w:bCs/>
+          <w:sz w:val="26"/>
+          <w:szCs w:val="26"/>
+        </w:rPr>
+      </w:pPr>
+      <w:r>
+        <w:rPr>
+          <w:rFonts w:ascii="Times" w:hAnsi="Times"/>
+          <w:bCs/>
+          <w:noProof/>
+          <w:sz w:val="26"/>
+          <w:szCs w:val="26"/>
+        </w:rPr>
+        <w:drawing>
+          <wp:anchor distT="0" distB="0" distL="114300" distR="114300" simplePos="0" relativeHeight="251665408" behindDoc="0" locked="0" layoutInCell="1" allowOverlap="1">
+            <wp:simplePos x="0" y="0"/>
+            <wp:positionH relativeFrom="column">
+              <wp:posOffset>-736600</wp:posOffset>
+            </wp:positionH>
+            <wp:positionV relativeFrom="paragraph">
+              <wp:posOffset>531251</wp:posOffset>
+            </wp:positionV>
+            <wp:extent cx="6759575" cy="3133725"/>
+            <wp:effectExtent l="0" t="0" r="0" b="3175"/>
+            <wp:wrapSquare wrapText="bothSides"/>
+            <wp:docPr id="6" name="Image 6" descr="Une image contenant capture d’écran&#10;&#10;Description générée automatiquement"/>
+            <wp:cNvGraphicFramePr>
+              <a:graphicFrameLocks xmlns:a="http://schemas.openxmlformats.org/drawingml/2006/main" noChangeAspect="1"/>
+            </wp:cNvGraphicFramePr>
+            <a:graphic xmlns:a="http://schemas.openxmlformats.org/drawingml/2006/main">
+              <a:graphicData uri="http://schemas.openxmlformats.org/drawingml/2006/picture">
+                <pic:pic xmlns:pic="http://schemas.openxmlformats.org/drawingml/2006/picture">
+                  <pic:nvPicPr>
+                    <pic:cNvPr id="6" name="TestClasses.png"/>
+                    <pic:cNvPicPr/>
+                  </pic:nvPicPr>
+                  <pic:blipFill>
+                    <a:blip r:embed="rId12">
+                      <a:extLst>
+                        <a:ext uri="{28A0092B-C50C-407E-A947-70E740481C1C}">
+                          <a14:useLocalDpi xmlns:a14="http://schemas.microsoft.com/office/drawing/2010/main" val="0"/>
+                        </a:ext>
+                      </a:extLst>
+                    </a:blip>
+                    <a:stretch>
+                      <a:fillRect/>
+                    </a:stretch>
+                  </pic:blipFill>
+                  <pic:spPr>
+                    <a:xfrm>
+                      <a:off x="0" y="0"/>
+                      <a:ext cx="6759575" cy="3133725"/>
+                    </a:xfrm>
+                    <a:prstGeom prst="rect">
+                      <a:avLst/>
+                    </a:prstGeom>
+                  </pic:spPr>
+                </pic:pic>
+              </a:graphicData>
+            </a:graphic>
+            <wp14:sizeRelH relativeFrom="page">
+              <wp14:pctWidth>0</wp14:pctWidth>
+            </wp14:sizeRelH>
+            <wp14:sizeRelV relativeFrom="page">
+              <wp14:pctHeight>0</wp14:pctHeight>
+            </wp14:sizeRelV>
+          </wp:anchor>
+        </w:drawing>
+      </w:r>
+      <w:r>
+        <w:rPr>
+          <w:rFonts w:ascii="Times" w:hAnsi="Times"/>
+          <w:bCs/>
+          <w:sz w:val="26"/>
+          <w:szCs w:val="26"/>
+        </w:rPr>
+        <w:t xml:space="preserve">Currently there are 4 Junit test classes which are: </w:t>
+      </w:r>
+      <w:proofErr w:type="spellStart"/>
+      <w:r>
+        <w:rPr>
+          <w:rFonts w:ascii="Times" w:hAnsi="Times"/>
+          <w:bCs/>
+          <w:sz w:val="26"/>
+          <w:szCs w:val="26"/>
+        </w:rPr>
+        <w:t>PlayerTest</w:t>
+      </w:r>
+      <w:proofErr w:type="spellEnd"/>
+      <w:r>
+        <w:rPr>
+          <w:rFonts w:ascii="Times" w:hAnsi="Times"/>
+          <w:bCs/>
+          <w:sz w:val="26"/>
+          <w:szCs w:val="26"/>
+        </w:rPr>
+        <w:t xml:space="preserve">, </w:t>
+      </w:r>
+      <w:proofErr w:type="spellStart"/>
+      <w:r>
+        <w:rPr>
+          <w:rFonts w:ascii="Times" w:hAnsi="Times"/>
+          <w:bCs/>
+          <w:sz w:val="26"/>
+          <w:szCs w:val="26"/>
+        </w:rPr>
+        <w:t>RiskGameModelTest</w:t>
+      </w:r>
+      <w:proofErr w:type="spellEnd"/>
+      <w:r>
+        <w:rPr>
+          <w:rFonts w:ascii="Times" w:hAnsi="Times"/>
+          <w:bCs/>
+          <w:sz w:val="26"/>
+          <w:szCs w:val="26"/>
+        </w:rPr>
+        <w:t xml:space="preserve">, </w:t>
+      </w:r>
+      <w:proofErr w:type="spellStart"/>
+      <w:r>
+        <w:rPr>
+          <w:rFonts w:ascii="Times" w:hAnsi="Times"/>
+          <w:bCs/>
+          <w:sz w:val="26"/>
+          <w:szCs w:val="26"/>
+        </w:rPr>
+        <w:t>RiskBoardModelTest</w:t>
+      </w:r>
+      <w:proofErr w:type="spellEnd"/>
+      <w:r>
+        <w:rPr>
+          <w:rFonts w:ascii="Times" w:hAnsi="Times"/>
+          <w:bCs/>
+          <w:sz w:val="26"/>
+          <w:szCs w:val="26"/>
+        </w:rPr>
+        <w:t xml:space="preserve"> and </w:t>
+      </w:r>
+      <w:proofErr w:type="spellStart"/>
+      <w:r>
+        <w:rPr>
+          <w:rFonts w:ascii="Times" w:hAnsi="Times"/>
+          <w:bCs/>
+          <w:sz w:val="26"/>
+          <w:szCs w:val="26"/>
+        </w:rPr>
+        <w:t>DiceTest</w:t>
+      </w:r>
+      <w:proofErr w:type="spellEnd"/>
+      <w:r>
+        <w:rPr>
+          <w:rFonts w:ascii="Times" w:hAnsi="Times"/>
+          <w:bCs/>
+          <w:sz w:val="26"/>
+          <w:szCs w:val="26"/>
+        </w:rPr>
+        <w:t xml:space="preserve">. </w:t>
+      </w:r>
+    </w:p>
+    <w:p>
+      <w:pPr>
+        <w:rPr>
+          <w:rFonts w:ascii="Times" w:hAnsi="Times"/>
+          <w:bCs/>
+          <w:sz w:val="26"/>
+          <w:szCs w:val="26"/>
+        </w:rPr>
+      </w:pPr>
+    </w:p>
+    <w:p>
+      <w:pPr>
+        <w:rPr>
+          <w:rFonts w:ascii="Times" w:hAnsi="Times"/>
+          <w:bCs/>
+          <w:sz w:val="26"/>
+          <w:szCs w:val="26"/>
+        </w:rPr>
+      </w:pPr>
+      <w:r>
+        <w:rPr>
+          <w:rFonts w:ascii="Times" w:hAnsi="Times"/>
+          <w:bCs/>
+          <w:sz w:val="26"/>
+          <w:szCs w:val="26"/>
+        </w:rPr>
+        <w:t xml:space="preserve">For </w:t>
+      </w:r>
+      <w:proofErr w:type="spellStart"/>
+      <w:r>
+        <w:rPr>
+          <w:rFonts w:ascii="Times" w:hAnsi="Times"/>
+          <w:bCs/>
+          <w:sz w:val="26"/>
+          <w:szCs w:val="26"/>
+        </w:rPr>
+        <w:t>RiskGameModelTest</w:t>
+      </w:r>
+      <w:proofErr w:type="spellEnd"/>
+      <w:r>
+        <w:rPr>
+          <w:rFonts w:ascii="Times" w:hAnsi="Times"/>
+          <w:bCs/>
+          <w:sz w:val="26"/>
+          <w:szCs w:val="26"/>
+        </w:rPr>
+        <w:t xml:space="preserve"> and </w:t>
+      </w:r>
+      <w:proofErr w:type="spellStart"/>
+      <w:r>
+        <w:rPr>
+          <w:rFonts w:ascii="Times" w:hAnsi="Times"/>
+          <w:bCs/>
+          <w:sz w:val="26"/>
+          <w:szCs w:val="26"/>
+        </w:rPr>
+        <w:t>RiskBoardModelTest</w:t>
+      </w:r>
+      <w:proofErr w:type="spellEnd"/>
+      <w:r>
+        <w:rPr>
+          <w:rFonts w:ascii="Times" w:hAnsi="Times"/>
+          <w:bCs/>
+          <w:sz w:val="26"/>
+          <w:szCs w:val="26"/>
+        </w:rPr>
+        <w:t xml:space="preserve"> classes, a test suite class is created to run all of the test cases in those 2 classes.</w:t>
+      </w:r>
+      <w:r>
+        <w:rPr>
+          <w:rFonts w:ascii="Times" w:hAnsi="Times"/>
+          <w:bCs/>
+          <w:sz w:val="26"/>
+          <w:szCs w:val="26"/>
+        </w:rPr>
+        <w:t xml:space="preserve"> The same has been done for </w:t>
+      </w:r>
+      <w:proofErr w:type="spellStart"/>
+      <w:r>
+        <w:rPr>
+          <w:rFonts w:ascii="Times" w:hAnsi="Times"/>
+          <w:bCs/>
+          <w:sz w:val="26"/>
+          <w:szCs w:val="26"/>
+        </w:rPr>
+        <w:t>PlayerTest</w:t>
+      </w:r>
+      <w:proofErr w:type="spellEnd"/>
+      <w:r>
+        <w:rPr>
+          <w:rFonts w:ascii="Times" w:hAnsi="Times"/>
+          <w:bCs/>
+          <w:sz w:val="26"/>
+          <w:szCs w:val="26"/>
+        </w:rPr>
+        <w:t xml:space="preserve"> and </w:t>
+      </w:r>
+      <w:proofErr w:type="spellStart"/>
+      <w:r>
+        <w:rPr>
+          <w:rFonts w:ascii="Times" w:hAnsi="Times"/>
+          <w:bCs/>
+          <w:sz w:val="26"/>
+          <w:szCs w:val="26"/>
+        </w:rPr>
+        <w:t>DiceTest</w:t>
+      </w:r>
+      <w:proofErr w:type="spellEnd"/>
+      <w:r>
+        <w:rPr>
+          <w:rFonts w:ascii="Times" w:hAnsi="Times"/>
+          <w:bCs/>
+          <w:sz w:val="26"/>
+          <w:szCs w:val="26"/>
+        </w:rPr>
+        <w:t>.</w:t>
+      </w:r>
+      <w:r>
+        <w:rPr>
+          <w:rFonts w:ascii="Times" w:hAnsi="Times"/>
+          <w:bCs/>
+          <w:sz w:val="26"/>
+          <w:szCs w:val="26"/>
+        </w:rPr>
+        <w:t xml:space="preserve"> In each of the test class, a </w:t>
+      </w:r>
+      <w:proofErr w:type="spellStart"/>
+      <w:proofErr w:type="gramStart"/>
+      <w:r>
+        <w:rPr>
+          <w:rFonts w:ascii="Times" w:hAnsi="Times"/>
+          <w:bCs/>
+          <w:sz w:val="26"/>
+          <w:szCs w:val="26"/>
+        </w:rPr>
+        <w:t>setUpBeforeClass</w:t>
+      </w:r>
+      <w:proofErr w:type="spellEnd"/>
+      <w:r>
+        <w:rPr>
+          <w:rFonts w:ascii="Times" w:hAnsi="Times"/>
+          <w:bCs/>
+          <w:sz w:val="26"/>
+          <w:szCs w:val="26"/>
+        </w:rPr>
+        <w:t>(</w:t>
+      </w:r>
+      <w:proofErr w:type="gramEnd"/>
+      <w:r>
+        <w:rPr>
+          <w:rFonts w:ascii="Times" w:hAnsi="Times"/>
+          <w:bCs/>
+          <w:sz w:val="26"/>
+          <w:szCs w:val="26"/>
+        </w:rPr>
+        <w:t>) function has been defined to generate the necessary data for running the test.</w:t>
+      </w:r>
+    </w:p>
+    <w:p>
+      <w:pPr>
+        <w:rPr>
+          <w:rFonts w:ascii="Times" w:hAnsi="Times"/>
+          <w:bCs/>
+          <w:sz w:val="26"/>
+          <w:szCs w:val="26"/>
+        </w:rPr>
+      </w:pPr>
+      <w:r>
+        <w:rPr>
+          <w:rFonts w:ascii="Times" w:hAnsi="Times"/>
+          <w:bCs/>
+          <w:noProof/>
+          <w:sz w:val="26"/>
+          <w:szCs w:val="26"/>
+        </w:rPr>
+        <w:drawing>
+          <wp:inline distT="0" distB="0" distL="0" distR="0">
+            <wp:extent cx="5270500" cy="1979295"/>
+            <wp:effectExtent l="0" t="0" r="0" b="1905"/>
+            <wp:docPr id="7" name="Image 7" descr="Une image contenant capture d’écran&#10;&#10;Description générée automatiquement"/>
+            <wp:cNvGraphicFramePr>
+              <a:graphicFrameLocks xmlns:a="http://schemas.openxmlformats.org/drawingml/2006/main" noChangeAspect="1"/>
+            </wp:cNvGraphicFramePr>
+            <a:graphic xmlns:a="http://schemas.openxmlformats.org/drawingml/2006/main">
+              <a:graphicData uri="http://schemas.openxmlformats.org/drawingml/2006/picture">
+                <pic:pic xmlns:pic="http://schemas.openxmlformats.org/drawingml/2006/picture">
+                  <pic:nvPicPr>
+                    <pic:cNvPr id="7" name="ModelTestSuite.png"/>
+                    <pic:cNvPicPr/>
+                  </pic:nvPicPr>
+                  <pic:blipFill>
+                    <a:blip r:embed="rId13">
+                      <a:extLst>
+                        <a:ext uri="{28A0092B-C50C-407E-A947-70E740481C1C}">
+                          <a14:useLocalDpi xmlns:a14="http://schemas.microsoft.com/office/drawing/2010/main" val="0"/>
+                        </a:ext>
+                      </a:extLst>
+                    </a:blip>
+                    <a:stretch>
+                      <a:fillRect/>
+                    </a:stretch>
+                  </pic:blipFill>
+                  <pic:spPr>
+                    <a:xfrm>
+                      <a:off x="0" y="0"/>
+                      <a:ext cx="5270500" cy="1979295"/>
+                    </a:xfrm>
+                    <a:prstGeom prst="rect">
+                      <a:avLst/>
+                    </a:prstGeom>
+                  </pic:spPr>
+                </pic:pic>
+              </a:graphicData>
+            </a:graphic>
+          </wp:inline>
+        </w:drawing>
+      </w:r>
+    </w:p>
+    <w:p>
+      <w:pPr>
+        <w:rPr>
+          <w:rFonts w:ascii="Times" w:hAnsi="Times"/>
+          <w:bCs/>
+          <w:sz w:val="26"/>
+          <w:szCs w:val="26"/>
+        </w:rPr>
+      </w:pPr>
+    </w:p>
+    <w:p>
+      <w:pPr>
+        <w:rPr>
+          <w:rFonts w:ascii="Times" w:hAnsi="Times"/>
+          <w:bCs/>
+          <w:sz w:val="26"/>
+          <w:szCs w:val="26"/>
+        </w:rPr>
+      </w:pPr>
+    </w:p>
+    <w:p>
+      <w:pPr>
+        <w:rPr>
+          <w:rFonts w:ascii="Times" w:hAnsi="Times"/>
+          <w:bCs/>
+          <w:sz w:val="26"/>
+          <w:szCs w:val="26"/>
+        </w:rPr>
+      </w:pPr>
+      <w:r>
+        <w:rPr>
+          <w:rFonts w:ascii="Times" w:hAnsi="Times"/>
+          <w:bCs/>
+          <w:noProof/>
+          <w:sz w:val="26"/>
+          <w:szCs w:val="26"/>
+        </w:rPr>
+        <w:drawing>
+          <wp:inline distT="0" distB="0" distL="0" distR="0">
+            <wp:extent cx="4711700" cy="2438400"/>
+            <wp:effectExtent l="0" t="0" r="0" b="0"/>
+            <wp:docPr id="11" name="Image 11" descr="Une image contenant capture d’écran&#10;&#10;Description générée automatiquement"/>
+            <wp:cNvGraphicFramePr>
+              <a:graphicFrameLocks xmlns:a="http://schemas.openxmlformats.org/drawingml/2006/main" noChangeAspect="1"/>
+            </wp:cNvGraphicFramePr>
+            <a:graphic xmlns:a="http://schemas.openxmlformats.org/drawingml/2006/main">
+              <a:graphicData uri="http://schemas.openxmlformats.org/drawingml/2006/picture">
+                <pic:pic xmlns:pic="http://schemas.openxmlformats.org/drawingml/2006/picture">
+                  <pic:nvPicPr>
+                    <pic:cNvPr id="11" name="DiceAndPlayerTestSuite.png"/>
+                    <pic:cNvPicPr/>
+                  </pic:nvPicPr>
+                  <pic:blipFill>
+                    <a:blip r:embed="rId14">
+                      <a:extLst>
+                        <a:ext uri="{28A0092B-C50C-407E-A947-70E740481C1C}">
+                          <a14:useLocalDpi xmlns:a14="http://schemas.microsoft.com/office/drawing/2010/main" val="0"/>
+                        </a:ext>
+                      </a:extLst>
+                    </a:blip>
+                    <a:stretch>
+                      <a:fillRect/>
+                    </a:stretch>
+                  </pic:blipFill>
+                  <pic:spPr>
+                    <a:xfrm>
+                      <a:off x="0" y="0"/>
+                      <a:ext cx="4711700" cy="2438400"/>
+                    </a:xfrm>
+                    <a:prstGeom prst="rect">
+                      <a:avLst/>
+                    </a:prstGeom>
+                  </pic:spPr>
+                </pic:pic>
+              </a:graphicData>
+            </a:graphic>
+          </wp:inline>
+        </w:drawing>
+      </w:r>
+    </w:p>
+    <w:p>
+      <w:pPr>
+        <w:rPr>
+          <w:rFonts w:ascii="Times" w:hAnsi="Times"/>
+          <w:bCs/>
+          <w:sz w:val="26"/>
+          <w:szCs w:val="26"/>
+        </w:rPr>
+      </w:pPr>
+    </w:p>
+    <w:p>
+      <w:pPr>
+        <w:rPr>
+          <w:rFonts w:ascii="Times" w:hAnsi="Times"/>
+          <w:bCs/>
+          <w:sz w:val="26"/>
+          <w:szCs w:val="26"/>
+        </w:rPr>
+      </w:pPr>
+      <w:r>
+        <w:rPr>
+          <w:rFonts w:ascii="Times" w:hAnsi="Times"/>
+          <w:bCs/>
+          <w:sz w:val="26"/>
+          <w:szCs w:val="26"/>
+        </w:rPr>
+        <w:t>Also</w:t>
+      </w:r>
+      <w:r>
+        <w:rPr>
+          <w:rFonts w:ascii="Times" w:hAnsi="Times"/>
+          <w:bCs/>
+          <w:sz w:val="26"/>
+          <w:szCs w:val="26"/>
+        </w:rPr>
+        <w:t>,</w:t>
+      </w:r>
+      <w:r>
+        <w:rPr>
+          <w:rFonts w:ascii="Times" w:hAnsi="Times"/>
+          <w:bCs/>
+          <w:sz w:val="26"/>
+          <w:szCs w:val="26"/>
+        </w:rPr>
+        <w:t xml:space="preserve"> another test suite has been created to run all of the test cases in those 4 test classes.</w:t>
+      </w:r>
+    </w:p>
+    <w:p>
+      <w:pPr>
+        <w:rPr>
+          <w:rFonts w:ascii="Times" w:hAnsi="Times"/>
+          <w:bCs/>
+          <w:sz w:val="26"/>
+          <w:szCs w:val="26"/>
+        </w:rPr>
+      </w:pPr>
       <w:bookmarkStart w:id="0" w:name="_GoBack"/>
+      <w:r>
+        <w:rPr>
+          <w:rFonts w:ascii="Times" w:hAnsi="Times"/>
+          <w:bCs/>
+          <w:noProof/>
+          <w:sz w:val="26"/>
+          <w:szCs w:val="26"/>
+        </w:rPr>
+        <w:drawing>
+          <wp:inline distT="0" distB="0" distL="0" distR="0">
+            <wp:extent cx="5270500" cy="3157855"/>
+            <wp:effectExtent l="0" t="0" r="0" b="4445"/>
+            <wp:docPr id="13" name="Image 13" descr="Une image contenant capture d’écran&#10;&#10;Description générée automatiquement"/>
+            <wp:cNvGraphicFramePr>
+              <a:graphicFrameLocks xmlns:a="http://schemas.openxmlformats.org/drawingml/2006/main" noChangeAspect="1"/>
+            </wp:cNvGraphicFramePr>
+            <a:graphic xmlns:a="http://schemas.openxmlformats.org/drawingml/2006/main">
+              <a:graphicData uri="http://schemas.openxmlformats.org/drawingml/2006/picture">
+                <pic:pic xmlns:pic="http://schemas.openxmlformats.org/drawingml/2006/picture">
+                  <pic:nvPicPr>
+                    <pic:cNvPr id="13" name="AllTestSuitee.png"/>
+                    <pic:cNvPicPr/>
+                  </pic:nvPicPr>
+                  <pic:blipFill>
+                    <a:blip r:embed="rId15">
+                      <a:extLst>
+                        <a:ext uri="{28A0092B-C50C-407E-A947-70E740481C1C}">
+                          <a14:useLocalDpi xmlns:a14="http://schemas.microsoft.com/office/drawing/2010/main" val="0"/>
+                        </a:ext>
+                      </a:extLst>
+                    </a:blip>
+                    <a:stretch>
+                      <a:fillRect/>
+                    </a:stretch>
+                  </pic:blipFill>
+                  <pic:spPr>
+                    <a:xfrm>
+                      <a:off x="0" y="0"/>
+                      <a:ext cx="5270500" cy="3157855"/>
+                    </a:xfrm>
+                    <a:prstGeom prst="rect">
+                      <a:avLst/>
+                    </a:prstGeom>
+                  </pic:spPr>
+                </pic:pic>
+              </a:graphicData>
+            </a:graphic>
+          </wp:inline>
+        </w:drawing>
+      </w:r>
       <w:bookmarkEnd w:id="0"/>
     </w:p>
     <w:p>

</xml_diff>